<commit_message>
v1.6 - Updated documentation to include a header and footer.
</commit_message>
<xml_diff>
--- a/Documentation/CiaranMaher_SD-TA-001_q3_command_outline.docx
+++ b/Documentation/CiaranMaher_SD-TA-001_q3_command_outline.docx
@@ -49,7 +49,15 @@
         <w:spacing w:after="0"/>
       </w:pPr>
       <w:r>
-        <w:t>List&lt;Car&gt; cars holds all car objects.</w:t>
+        <w:t xml:space="preserve">List&lt;Car&gt; cars </w:t>
+      </w:r>
+      <w:proofErr w:type="gramStart"/>
+      <w:r>
+        <w:t>holds</w:t>
+      </w:r>
+      <w:proofErr w:type="gramEnd"/>
+      <w:r>
+        <w:t xml:space="preserve"> all car objects.</w:t>
       </w:r>
     </w:p>
     <w:p>
@@ -64,8 +72,13 @@
       <w:pPr>
         <w:spacing w:after="0"/>
       </w:pPr>
-      <w:r>
-        <w:t>string[] lines stores all lines read from the CSV file.</w:t>
+      <w:proofErr w:type="gramStart"/>
+      <w:r>
+        <w:t>string[</w:t>
+      </w:r>
+      <w:proofErr w:type="gramEnd"/>
+      <w:r>
+        <w:t>] lines stores all lines read from the CSV file.</w:t>
       </w:r>
     </w:p>
     <w:p>
@@ -75,6 +88,7 @@
       <w:r>
         <w:t xml:space="preserve">Local variables like </w:t>
       </w:r>
+      <w:proofErr w:type="spellStart"/>
       <w:r>
         <w:rPr>
           <w:b/>
@@ -82,9 +96,11 @@
         </w:rPr>
         <w:t>avgPrice</w:t>
       </w:r>
+      <w:proofErr w:type="spellEnd"/>
       <w:r>
         <w:t xml:space="preserve">, </w:t>
       </w:r>
+      <w:proofErr w:type="spellStart"/>
       <w:r>
         <w:rPr>
           <w:b/>
@@ -92,9 +108,11 @@
         </w:rPr>
         <w:t>avgMileage</w:t>
       </w:r>
+      <w:proofErr w:type="spellEnd"/>
       <w:r>
         <w:t xml:space="preserve">, and </w:t>
       </w:r>
+      <w:proofErr w:type="spellStart"/>
       <w:r>
         <w:rPr>
           <w:b/>
@@ -102,6 +120,7 @@
         </w:rPr>
         <w:t>cheapestCar</w:t>
       </w:r>
+      <w:proofErr w:type="spellEnd"/>
       <w:r>
         <w:t xml:space="preserve"> store calculated results.</w:t>
       </w:r>
@@ -225,6 +244,7 @@
       <w:r>
         <w:t>if (</w:t>
       </w:r>
+      <w:proofErr w:type="spellStart"/>
       <w:r>
         <w:rPr>
           <w:b/>
@@ -232,6 +252,7 @@
         </w:rPr>
         <w:t>firstLine</w:t>
       </w:r>
+      <w:proofErr w:type="spellEnd"/>
       <w:r>
         <w:t>) skips the header row in the CSV.</w:t>
       </w:r>
@@ -386,7 +407,15 @@
         <w:t xml:space="preserve">: </w:t>
       </w:r>
       <w:r>
-        <w:t>A method is a block of code that performs a specific task when it is called. It helps to organise code and make it reusable</w:t>
+        <w:t xml:space="preserve">A method is a block of code that performs a specific task when it is called. It helps to </w:t>
+      </w:r>
+      <w:proofErr w:type="spellStart"/>
+      <w:r>
+        <w:t>organise</w:t>
+      </w:r>
+      <w:proofErr w:type="spellEnd"/>
+      <w:r>
+        <w:t xml:space="preserve"> code and make it reusable</w:t>
       </w:r>
       <w:r>
         <w:t>. Methods can accept inputs or return outputs as desired.</w:t>
@@ -414,6 +443,7 @@
       <w:r>
         <w:t xml:space="preserve">Some methods I created are: </w:t>
       </w:r>
+      <w:proofErr w:type="spellStart"/>
       <w:r>
         <w:rPr>
           <w:b/>
@@ -421,9 +451,11 @@
         </w:rPr>
         <w:t>CalculateAverage</w:t>
       </w:r>
+      <w:proofErr w:type="spellEnd"/>
       <w:r>
         <w:t xml:space="preserve">, </w:t>
       </w:r>
+      <w:proofErr w:type="spellStart"/>
       <w:r>
         <w:rPr>
           <w:b/>
@@ -431,9 +463,11 @@
         </w:rPr>
         <w:t>GetCheapestCar</w:t>
       </w:r>
+      <w:proofErr w:type="spellEnd"/>
       <w:r>
         <w:t xml:space="preserve"> and </w:t>
       </w:r>
+      <w:proofErr w:type="spellStart"/>
       <w:r>
         <w:rPr>
           <w:b/>
@@ -441,6 +475,7 @@
         </w:rPr>
         <w:t>GetStockSummary</w:t>
       </w:r>
+      <w:proofErr w:type="spellEnd"/>
       <w:r>
         <w:t xml:space="preserve">. These methods are used to perform the core functionality of the program. </w:t>
       </w:r>
@@ -449,6 +484,7 @@
       <w:pPr>
         <w:spacing w:after="0"/>
       </w:pPr>
+      <w:proofErr w:type="spellStart"/>
       <w:r>
         <w:rPr>
           <w:b/>
@@ -457,9 +493,11 @@
         <w:lastRenderedPageBreak/>
         <w:t>GetCheapestCar</w:t>
       </w:r>
+      <w:proofErr w:type="spellEnd"/>
       <w:r>
         <w:t xml:space="preserve"> and </w:t>
       </w:r>
+      <w:proofErr w:type="spellStart"/>
       <w:r>
         <w:rPr>
           <w:b/>
@@ -467,6 +505,7 @@
         </w:rPr>
         <w:t>GetStockSummary</w:t>
       </w:r>
+      <w:proofErr w:type="spellEnd"/>
       <w:r>
         <w:t xml:space="preserve"> </w:t>
       </w:r>
@@ -479,6 +518,7 @@
       <w:r>
         <w:t xml:space="preserve">The </w:t>
       </w:r>
+      <w:proofErr w:type="spellStart"/>
       <w:r>
         <w:rPr>
           <w:b/>
@@ -486,6 +526,7 @@
         </w:rPr>
         <w:t>CalculateAverage</w:t>
       </w:r>
+      <w:proofErr w:type="spellEnd"/>
       <w:r>
         <w:t xml:space="preserve"> method takes a list of</w:t>
       </w:r>
@@ -554,10 +595,7 @@
         </w:numPr>
       </w:pPr>
       <w:r>
-        <w:t>O</w:t>
-      </w:r>
-      <w:r>
-        <w:t>bjects</w:t>
+        <w:t>Objects</w:t>
       </w:r>
     </w:p>
     <w:p>
@@ -575,7 +613,15 @@
         <w:t xml:space="preserve">: </w:t>
       </w:r>
       <w:r>
-        <w:t>An object is an instance of a class stored in the computer’s memory, allocated and configured according to the class blueprint. A variable can reference this object, allowing programs to access its data (via properties/fields) and behaviour (via methods) in order to model real-world entities and relationships.</w:t>
+        <w:t xml:space="preserve">An object is an instance of a class stored in the computer’s memory, allocated and configured according to the class blueprint. A variable can reference this object, allowing programs to access its data (via properties/fields) and </w:t>
+      </w:r>
+      <w:proofErr w:type="spellStart"/>
+      <w:r>
+        <w:t>behaviour</w:t>
+      </w:r>
+      <w:proofErr w:type="spellEnd"/>
+      <w:r>
+        <w:t xml:space="preserve"> (via methods) in order to model real-world entities and relationships.</w:t>
       </w:r>
     </w:p>
     <w:p>
@@ -668,10 +714,7 @@
         </w:numPr>
       </w:pPr>
       <w:r>
-        <w:t>L</w:t>
-      </w:r>
-      <w:r>
-        <w:t>ist</w:t>
+        <w:t>List</w:t>
       </w:r>
     </w:p>
     <w:p>
@@ -768,6 +811,8 @@
       <w:r>
         <w:t xml:space="preserve">). Lists belong to the </w:t>
       </w:r>
+      <w:proofErr w:type="spellStart"/>
+      <w:proofErr w:type="gramStart"/>
       <w:r>
         <w:rPr>
           <w:b/>
@@ -775,6 +820,8 @@
         </w:rPr>
         <w:t>System.Collections.Generic</w:t>
       </w:r>
+      <w:proofErr w:type="spellEnd"/>
+      <w:proofErr w:type="gramEnd"/>
       <w:r>
         <w:t xml:space="preserve"> namespace and unlike arrays, can be resized dynamically. </w:t>
       </w:r>
@@ -789,10 +836,7 @@
         </w:numPr>
       </w:pPr>
       <w:r>
-        <w:t>A</w:t>
-      </w:r>
-      <w:r>
-        <w:t>rray</w:t>
+        <w:t>Array</w:t>
       </w:r>
     </w:p>
     <w:p>
@@ -849,10 +893,7 @@
       </w:pPr>
       <w:r>
         <w:lastRenderedPageBreak/>
-        <w:t>L</w:t>
-      </w:r>
-      <w:r>
-        <w:t>ibraries</w:t>
+        <w:t>Libraries</w:t>
       </w:r>
       <w:r>
         <w:t>/Namespaces</w:t>
@@ -900,7 +941,15 @@
         <w:t>Libraries</w:t>
       </w:r>
       <w:r>
-        <w:t xml:space="preserve"> are pre-compiled collections of code that contain implementations and are typically pre-compiled into a .dll format.</w:t>
+        <w:t xml:space="preserve"> are pre-compiled collections of code that contain implementations and are typically pre-compiled into a .</w:t>
+      </w:r>
+      <w:proofErr w:type="spellStart"/>
+      <w:r>
+        <w:t>dll</w:t>
+      </w:r>
+      <w:proofErr w:type="spellEnd"/>
+      <w:r>
+        <w:t xml:space="preserve"> format.</w:t>
       </w:r>
       <w:r>
         <w:t xml:space="preserve"> I do not use any libraries in my code but I use the </w:t>
@@ -925,6 +974,8 @@
       <w:r>
         <w:t xml:space="preserve">, </w:t>
       </w:r>
+      <w:proofErr w:type="spellStart"/>
+      <w:proofErr w:type="gramStart"/>
       <w:r>
         <w:rPr>
           <w:b/>
@@ -932,9 +983,12 @@
         </w:rPr>
         <w:t>System.Collections.Generic</w:t>
       </w:r>
+      <w:proofErr w:type="spellEnd"/>
+      <w:proofErr w:type="gramEnd"/>
       <w:r>
         <w:t xml:space="preserve"> and </w:t>
       </w:r>
+      <w:proofErr w:type="spellStart"/>
       <w:r>
         <w:rPr>
           <w:b/>
@@ -942,6 +996,7 @@
         </w:rPr>
         <w:t>System.LINQ</w:t>
       </w:r>
+      <w:proofErr w:type="spellEnd"/>
       <w:r>
         <w:t xml:space="preserve"> </w:t>
       </w:r>
@@ -988,6 +1043,7 @@
       <w:r>
         <w:t xml:space="preserve"> namespace to give access to the console for read/write operations, the </w:t>
       </w:r>
+      <w:proofErr w:type="spellStart"/>
       <w:r>
         <w:rPr>
           <w:b/>
@@ -995,6 +1051,7 @@
         </w:rPr>
         <w:t>Collections.Generic</w:t>
       </w:r>
+      <w:proofErr w:type="spellEnd"/>
       <w:r>
         <w:t xml:space="preserve"> namespace for access to the List&lt;T&gt; collection, the </w:t>
       </w:r>
@@ -1061,10 +1118,7 @@
         <w:t xml:space="preserve"> </w:t>
       </w:r>
       <w:r>
-        <w:t>P</w:t>
-      </w:r>
-      <w:r>
-        <w:t>ath to CSV file</w:t>
+        <w:t>Path to CSV file</w:t>
       </w:r>
     </w:p>
     <w:p>
@@ -1111,7 +1165,15 @@
         <w:t>I</w:t>
       </w:r>
       <w:r>
-        <w:t xml:space="preserve"> use the string variable “relativePath” as a property for the relative path to the csv file.</w:t>
+        <w:t xml:space="preserve"> use the string variable “</w:t>
+      </w:r>
+      <w:proofErr w:type="spellStart"/>
+      <w:r>
+        <w:t>relativePath</w:t>
+      </w:r>
+      <w:proofErr w:type="spellEnd"/>
+      <w:r>
+        <w:t>” as a property for the relative path to the csv file.</w:t>
       </w:r>
     </w:p>
     <w:p>
@@ -1198,7 +1260,31 @@
           <w:highlight w:val="white"/>
           <w:lang w:val="en-GB"/>
         </w:rPr>
-        <w:t xml:space="preserve"> relativePath = </w:t>
+        <w:t xml:space="preserve"> </w:t>
+      </w:r>
+      <w:proofErr w:type="spellStart"/>
+      <w:r>
+        <w:rPr>
+          <w:rFonts w:ascii="Cascadia Mono" w:hAnsi="Cascadia Mono" w:cs="Cascadia Mono"/>
+          <w:color w:val="000000"/>
+          <w:sz w:val="19"/>
+          <w:szCs w:val="19"/>
+          <w:highlight w:val="white"/>
+          <w:lang w:val="en-GB"/>
+        </w:rPr>
+        <w:t>relativePath</w:t>
+      </w:r>
+      <w:proofErr w:type="spellEnd"/>
+      <w:r>
+        <w:rPr>
+          <w:rFonts w:ascii="Cascadia Mono" w:hAnsi="Cascadia Mono" w:cs="Cascadia Mono"/>
+          <w:color w:val="000000"/>
+          <w:sz w:val="19"/>
+          <w:szCs w:val="19"/>
+          <w:highlight w:val="white"/>
+          <w:lang w:val="en-GB"/>
+        </w:rPr>
+        <w:t xml:space="preserve"> = </w:t>
       </w:r>
       <w:r>
         <w:rPr>
@@ -1400,6 +1486,7 @@
             <w:vAlign w:val="bottom"/>
           </w:tcPr>
           <w:p>
+            <w:proofErr w:type="spellStart"/>
             <w:r>
               <w:rPr>
                 <w:rFonts w:ascii="Arial" w:hAnsi="Arial" w:cs="Arial"/>
@@ -1409,6 +1496,7 @@
               </w:rPr>
               <w:t>Corrolla</w:t>
             </w:r>
+            <w:proofErr w:type="spellEnd"/>
           </w:p>
         </w:tc>
         <w:tc>
@@ -1757,10 +1845,15 @@
         <w:t>Purpose</w:t>
       </w:r>
       <w:r>
-        <w:t xml:space="preserve">: </w:t>
-      </w:r>
-      <w:r>
-        <w:t>A constructor is a special method of a class in C# whose primary purpose is to initalise the values of a newly created object of the class. The constructor is automatically called when an instance of the class is first created, allowing us to set the initial values.</w:t>
+        <w:t xml:space="preserve">: A constructor is a special method of a class in C# whose primary purpose is to </w:t>
+      </w:r>
+      <w:proofErr w:type="spellStart"/>
+      <w:r>
+        <w:t>initalise</w:t>
+      </w:r>
+      <w:proofErr w:type="spellEnd"/>
+      <w:r>
+        <w:t xml:space="preserve"> the values of a newly created object of the class. The constructor is automatically called when an instance of the class is first created, allowing us to set the initial values.</w:t>
       </w:r>
     </w:p>
     <w:p>
@@ -1783,10 +1876,24 @@
         <w:spacing w:after="0"/>
       </w:pPr>
       <w:r>
-        <w:t>No constructor was used in this C# program as the simple data class only stores data with public fields and no setup or initialisation is required.</w:t>
+        <w:t xml:space="preserve">No constructor was used in this C# program as the simple data class only stores data with public fields and no setup or </w:t>
+      </w:r>
+      <w:proofErr w:type="spellStart"/>
+      <w:r>
+        <w:t>initialisation</w:t>
+      </w:r>
+      <w:proofErr w:type="spellEnd"/>
+      <w:r>
+        <w:t xml:space="preserve"> is required.</w:t>
       </w:r>
     </w:p>
     <w:sectPr>
+      <w:headerReference w:type="even" r:id="rId7"/>
+      <w:headerReference w:type="default" r:id="rId8"/>
+      <w:footerReference w:type="even" r:id="rId9"/>
+      <w:footerReference w:type="default" r:id="rId10"/>
+      <w:headerReference w:type="first" r:id="rId11"/>
+      <w:footerReference w:type="first" r:id="rId12"/>
       <w:pgSz w:w="12240" w:h="15840"/>
       <w:pgMar w:top="1440" w:right="1440" w:bottom="1440" w:left="1440" w:header="720" w:footer="720" w:gutter="0"/>
       <w:cols w:space="720"/>
@@ -1794,6 +1901,290 @@
     </w:sectPr>
   </w:body>
 </w:document>
+</file>
+
+<file path=word/endnotes.xml><?xml version="1.0" encoding="utf-8"?>
+<w:endnotes xmlns:wpc="http://schemas.microsoft.com/office/word/2010/wordprocessingCanvas" xmlns:cx="http://schemas.microsoft.com/office/drawing/2014/chartex" xmlns:cx1="http://schemas.microsoft.com/office/drawing/2015/9/8/chartex" xmlns:cx2="http://schemas.microsoft.com/office/drawing/2015/10/21/chartex" xmlns:cx3="http://schemas.microsoft.com/office/drawing/2016/5/9/chartex" xmlns:cx4="http://schemas.microsoft.com/office/drawing/2016/5/10/chartex" xmlns:cx5="http://schemas.microsoft.com/office/drawing/2016/5/11/chartex" xmlns:cx6="http://schemas.microsoft.com/office/drawing/2016/5/12/chartex" xmlns:cx7="http://schemas.microsoft.com/office/drawing/2016/5/13/chartex" xmlns:cx8="http://schemas.microsoft.com/office/drawing/2016/5/14/chartex" xmlns:mc="http://schemas.openxmlformats.org/markup-compatibility/2006" xmlns:aink="http://schemas.microsoft.com/office/drawing/2016/ink" xmlns:am3d="http://schemas.microsoft.com/office/drawing/2017/model3d" xmlns:o="urn:schemas-microsoft-com:office:office" xmlns:r="http://schemas.openxmlformats.org/officeDocument/2006/relationships" xmlns:m="http://schemas.openxmlformats.org/officeDocument/2006/math" xmlns:v="urn:schemas-microsoft-com:vml" xmlns:wp14="http://schemas.microsoft.com/office/word/2010/wordprocessingDrawing" xmlns:wp="http://schemas.openxmlformats.org/drawingml/2006/wordprocessingDrawing" xmlns:w10="urn:schemas-microsoft-com:office:word" xmlns:w="http://schemas.openxmlformats.org/wordprocessingml/2006/main" xmlns:w14="http://schemas.microsoft.com/office/word/2010/wordml" xmlns:w15="http://schemas.microsoft.com/office/word/2012/wordml" xmlns:w16cex="http://schemas.microsoft.com/office/word/2018/wordml/cex" xmlns:w16cid="http://schemas.microsoft.com/office/word/2016/wordml/cid" xmlns:w16="http://schemas.microsoft.com/office/word/2018/wordml" xmlns:w16sdtdh="http://schemas.microsoft.com/office/word/2020/wordml/sdtdatahash" xmlns:w16se="http://schemas.microsoft.com/office/word/2015/wordml/symex" xmlns:wpg="http://schemas.microsoft.com/office/word/2010/wordprocessingGroup" xmlns:wpi="http://schemas.microsoft.com/office/word/2010/wordprocessingInk" xmlns:wne="http://schemas.microsoft.com/office/word/2006/wordml" xmlns:wps="http://schemas.microsoft.com/office/word/2010/wordprocessingShape" mc:Ignorable="w14 w15 w16se w16cid w16 w16cex w16sdtdh wp14">
+  <w:endnote w:type="separator" w:id="-1">
+    <w:p>
+      <w:pPr>
+        <w:spacing w:after="0" w:line="240" w:lineRule="auto"/>
+      </w:pPr>
+      <w:r>
+        <w:separator/>
+      </w:r>
+    </w:p>
+  </w:endnote>
+  <w:endnote w:type="continuationSeparator" w:id="0">
+    <w:p>
+      <w:pPr>
+        <w:spacing w:after="0" w:line="240" w:lineRule="auto"/>
+      </w:pPr>
+      <w:r>
+        <w:continuationSeparator/>
+      </w:r>
+    </w:p>
+  </w:endnote>
+</w:endnotes>
+</file>
+
+<file path=word/footer1.xml><?xml version="1.0" encoding="utf-8"?>
+<w:ftr xmlns:wpc="http://schemas.microsoft.com/office/word/2010/wordprocessingCanvas" xmlns:cx="http://schemas.microsoft.com/office/drawing/2014/chartex" xmlns:cx1="http://schemas.microsoft.com/office/drawing/2015/9/8/chartex" xmlns:cx2="http://schemas.microsoft.com/office/drawing/2015/10/21/chartex" xmlns:cx3="http://schemas.microsoft.com/office/drawing/2016/5/9/chartex" xmlns:cx4="http://schemas.microsoft.com/office/drawing/2016/5/10/chartex" xmlns:cx5="http://schemas.microsoft.com/office/drawing/2016/5/11/chartex" xmlns:cx6="http://schemas.microsoft.com/office/drawing/2016/5/12/chartex" xmlns:cx7="http://schemas.microsoft.com/office/drawing/2016/5/13/chartex" xmlns:cx8="http://schemas.microsoft.com/office/drawing/2016/5/14/chartex" xmlns:mc="http://schemas.openxmlformats.org/markup-compatibility/2006" xmlns:aink="http://schemas.microsoft.com/office/drawing/2016/ink" xmlns:am3d="http://schemas.microsoft.com/office/drawing/2017/model3d" xmlns:o="urn:schemas-microsoft-com:office:office" xmlns:r="http://schemas.openxmlformats.org/officeDocument/2006/relationships" xmlns:m="http://schemas.openxmlformats.org/officeDocument/2006/math" xmlns:v="urn:schemas-microsoft-com:vml" xmlns:wp14="http://schemas.microsoft.com/office/word/2010/wordprocessingDrawing" xmlns:wp="http://schemas.openxmlformats.org/drawingml/2006/wordprocessingDrawing" xmlns:w10="urn:schemas-microsoft-com:office:word" xmlns:w="http://schemas.openxmlformats.org/wordprocessingml/2006/main" xmlns:w14="http://schemas.microsoft.com/office/word/2010/wordml" xmlns:w15="http://schemas.microsoft.com/office/word/2012/wordml" xmlns:w16cex="http://schemas.microsoft.com/office/word/2018/wordml/cex" xmlns:w16cid="http://schemas.microsoft.com/office/word/2016/wordml/cid" xmlns:w16="http://schemas.microsoft.com/office/word/2018/wordml" xmlns:w16sdtdh="http://schemas.microsoft.com/office/word/2020/wordml/sdtdatahash" xmlns:w16se="http://schemas.microsoft.com/office/word/2015/wordml/symex" xmlns:wpg="http://schemas.microsoft.com/office/word/2010/wordprocessingGroup" xmlns:wpi="http://schemas.microsoft.com/office/word/2010/wordprocessingInk" xmlns:wne="http://schemas.microsoft.com/office/word/2006/wordml" xmlns:wps="http://schemas.microsoft.com/office/word/2010/wordprocessingShape" mc:Ignorable="w14 w15 w16se w16cid w16 w16cex w16sdtdh wp14">
+  <w:p>
+    <w:pPr>
+      <w:pStyle w:val="Footer"/>
+    </w:pPr>
+  </w:p>
+</w:ftr>
+</file>
+
+<file path=word/footer2.xml><?xml version="1.0" encoding="utf-8"?>
+<w:ftr xmlns:wpc="http://schemas.microsoft.com/office/word/2010/wordprocessingCanvas" xmlns:cx="http://schemas.microsoft.com/office/drawing/2014/chartex" xmlns:cx1="http://schemas.microsoft.com/office/drawing/2015/9/8/chartex" xmlns:cx2="http://schemas.microsoft.com/office/drawing/2015/10/21/chartex" xmlns:cx3="http://schemas.microsoft.com/office/drawing/2016/5/9/chartex" xmlns:cx4="http://schemas.microsoft.com/office/drawing/2016/5/10/chartex" xmlns:cx5="http://schemas.microsoft.com/office/drawing/2016/5/11/chartex" xmlns:cx6="http://schemas.microsoft.com/office/drawing/2016/5/12/chartex" xmlns:cx7="http://schemas.microsoft.com/office/drawing/2016/5/13/chartex" xmlns:cx8="http://schemas.microsoft.com/office/drawing/2016/5/14/chartex" xmlns:mc="http://schemas.openxmlformats.org/markup-compatibility/2006" xmlns:aink="http://schemas.microsoft.com/office/drawing/2016/ink" xmlns:am3d="http://schemas.microsoft.com/office/drawing/2017/model3d" xmlns:o="urn:schemas-microsoft-com:office:office" xmlns:r="http://schemas.openxmlformats.org/officeDocument/2006/relationships" xmlns:m="http://schemas.openxmlformats.org/officeDocument/2006/math" xmlns:v="urn:schemas-microsoft-com:vml" xmlns:wp14="http://schemas.microsoft.com/office/word/2010/wordprocessingDrawing" xmlns:wp="http://schemas.openxmlformats.org/drawingml/2006/wordprocessingDrawing" xmlns:w10="urn:schemas-microsoft-com:office:word" xmlns:w="http://schemas.openxmlformats.org/wordprocessingml/2006/main" xmlns:w14="http://schemas.microsoft.com/office/word/2010/wordml" xmlns:w15="http://schemas.microsoft.com/office/word/2012/wordml" xmlns:w16cex="http://schemas.microsoft.com/office/word/2018/wordml/cex" xmlns:w16cid="http://schemas.microsoft.com/office/word/2016/wordml/cid" xmlns:w16="http://schemas.microsoft.com/office/word/2018/wordml" xmlns:w16sdtdh="http://schemas.microsoft.com/office/word/2020/wordml/sdtdatahash" xmlns:w16se="http://schemas.microsoft.com/office/word/2015/wordml/symex" xmlns:wpg="http://schemas.microsoft.com/office/word/2010/wordprocessingGroup" xmlns:wpi="http://schemas.microsoft.com/office/word/2010/wordprocessingInk" xmlns:wne="http://schemas.microsoft.com/office/word/2006/wordml" xmlns:wps="http://schemas.microsoft.com/office/word/2010/wordprocessingShape" mc:Ignorable="w14 w15 w16se w16cid w16 w16cex w16sdtdh wp14">
+  <w:p>
+    <w:pPr>
+      <w:pStyle w:val="Footer"/>
+    </w:pPr>
+    <w:r>
+      <w:rPr>
+        <w:noProof/>
+        <w:color w:val="156082" w:themeColor="accent1"/>
+      </w:rPr>
+      <mc:AlternateContent>
+        <mc:Choice Requires="wps">
+          <w:drawing>
+            <wp:anchor distT="0" distB="0" distL="114300" distR="114300" simplePos="0" relativeHeight="251659264" behindDoc="0" locked="0" layoutInCell="1" allowOverlap="1" wp14:anchorId="2B66EB79" wp14:editId="26644718">
+              <wp:simplePos x="0" y="0"/>
+              <wp:positionH relativeFrom="page">
+                <wp:align>center</wp:align>
+              </wp:positionH>
+              <wp:positionV relativeFrom="page">
+                <wp:align>center</wp:align>
+              </wp:positionV>
+              <wp:extent cx="7364730" cy="9528810"/>
+              <wp:effectExtent l="0" t="0" r="26670" b="26670"/>
+              <wp:wrapNone/>
+              <wp:docPr id="452" name="Rectangle 452"/>
+              <wp:cNvGraphicFramePr/>
+              <a:graphic xmlns:a="http://schemas.openxmlformats.org/drawingml/2006/main">
+                <a:graphicData uri="http://schemas.microsoft.com/office/word/2010/wordprocessingShape">
+                  <wps:wsp>
+                    <wps:cNvSpPr/>
+                    <wps:spPr>
+                      <a:xfrm>
+                        <a:off x="0" y="0"/>
+                        <a:ext cx="7364730" cy="9528810"/>
+                      </a:xfrm>
+                      <a:prstGeom prst="rect">
+                        <a:avLst/>
+                      </a:prstGeom>
+                      <a:noFill/>
+                      <a:ln w="15875">
+                        <a:solidFill>
+                          <a:schemeClr val="bg2">
+                            <a:lumMod val="50000"/>
+                          </a:schemeClr>
+                        </a:solidFill>
+                      </a:ln>
+                    </wps:spPr>
+                    <wps:style>
+                      <a:lnRef idx="2">
+                        <a:schemeClr val="accent1">
+                          <a:shade val="50000"/>
+                        </a:schemeClr>
+                      </a:lnRef>
+                      <a:fillRef idx="1">
+                        <a:schemeClr val="accent1"/>
+                      </a:fillRef>
+                      <a:effectRef idx="0">
+                        <a:schemeClr val="accent1"/>
+                      </a:effectRef>
+                      <a:fontRef idx="minor">
+                        <a:schemeClr val="lt1"/>
+                      </a:fontRef>
+                    </wps:style>
+                    <wps:bodyPr rot="0" spcFirstLastPara="0" vertOverflow="overflow" horzOverflow="overflow" vert="horz" wrap="square" lIns="91440" tIns="45720" rIns="91440" bIns="45720" numCol="1" spcCol="0" rtlCol="0" fromWordArt="0" anchor="ctr" anchorCtr="0" forceAA="0" compatLnSpc="1">
+                      <a:prstTxWarp prst="textNoShape">
+                        <a:avLst/>
+                      </a:prstTxWarp>
+                      <a:noAutofit/>
+                    </wps:bodyPr>
+                  </wps:wsp>
+                </a:graphicData>
+              </a:graphic>
+              <wp14:sizeRelH relativeFrom="page">
+                <wp14:pctWidth>95000</wp14:pctWidth>
+              </wp14:sizeRelH>
+              <wp14:sizeRelV relativeFrom="page">
+                <wp14:pctHeight>95000</wp14:pctHeight>
+              </wp14:sizeRelV>
+            </wp:anchor>
+          </w:drawing>
+        </mc:Choice>
+        <mc:Fallback>
+          <w:pict>
+            <v:rect w14:anchorId="13B8BAD0" id="Rectangle 452" o:spid="_x0000_s1026" style="position:absolute;margin-left:0;margin-top:0;width:579.9pt;height:750.3pt;z-index:251659264;visibility:visible;mso-wrap-style:square;mso-width-percent:950;mso-height-percent:950;mso-wrap-distance-left:9pt;mso-wrap-distance-top:0;mso-wrap-distance-right:9pt;mso-wrap-distance-bottom:0;mso-position-horizontal:center;mso-position-horizontal-relative:page;mso-position-vertical:center;mso-position-vertical-relative:page;mso-width-percent:950;mso-height-percent:950;mso-width-relative:page;mso-height-relative:page;v-text-anchor:middle" o:gfxdata="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" filled="f" strokecolor="#737373 [1614]" strokeweight="1.25pt">
+              <w10:wrap anchorx="page" anchory="page"/>
+            </v:rect>
+          </w:pict>
+        </mc:Fallback>
+      </mc:AlternateContent>
+    </w:r>
+    <w:r>
+      <w:rPr>
+        <w:color w:val="156082" w:themeColor="accent1"/>
+        <w:lang w:val="en-GB"/>
+      </w:rPr>
+      <w:t xml:space="preserve"> </w:t>
+    </w:r>
+    <w:r>
+      <w:rPr>
+        <w:rFonts w:asciiTheme="majorHAnsi" w:eastAsiaTheme="majorEastAsia" w:hAnsiTheme="majorHAnsi" w:cstheme="majorBidi"/>
+        <w:color w:val="156082" w:themeColor="accent1"/>
+        <w:sz w:val="20"/>
+        <w:szCs w:val="20"/>
+        <w:lang w:val="en-GB"/>
+      </w:rPr>
+      <w:t xml:space="preserve">pg. </w:t>
+    </w:r>
+    <w:r>
+      <w:rPr>
+        <w:color w:val="156082" w:themeColor="accent1"/>
+        <w:sz w:val="20"/>
+        <w:szCs w:val="20"/>
+      </w:rPr>
+      <w:fldChar w:fldCharType="begin"/>
+    </w:r>
+    <w:r>
+      <w:rPr>
+        <w:color w:val="156082" w:themeColor="accent1"/>
+        <w:sz w:val="20"/>
+        <w:szCs w:val="20"/>
+      </w:rPr>
+      <w:instrText>PAGE    \* MERGEFORMAT</w:instrText>
+    </w:r>
+    <w:r>
+      <w:rPr>
+        <w:color w:val="156082" w:themeColor="accent1"/>
+        <w:sz w:val="20"/>
+        <w:szCs w:val="20"/>
+      </w:rPr>
+      <w:fldChar w:fldCharType="separate"/>
+    </w:r>
+    <w:r>
+      <w:rPr>
+        <w:rFonts w:asciiTheme="majorHAnsi" w:eastAsiaTheme="majorEastAsia" w:hAnsiTheme="majorHAnsi" w:cstheme="majorBidi"/>
+        <w:color w:val="156082" w:themeColor="accent1"/>
+        <w:sz w:val="20"/>
+        <w:szCs w:val="20"/>
+        <w:lang w:val="en-GB"/>
+      </w:rPr>
+      <w:t>2</w:t>
+    </w:r>
+    <w:r>
+      <w:rPr>
+        <w:rFonts w:asciiTheme="majorHAnsi" w:eastAsiaTheme="majorEastAsia" w:hAnsiTheme="majorHAnsi" w:cstheme="majorBidi"/>
+        <w:color w:val="156082" w:themeColor="accent1"/>
+        <w:sz w:val="20"/>
+        <w:szCs w:val="20"/>
+      </w:rPr>
+      <w:fldChar w:fldCharType="end"/>
+    </w:r>
+  </w:p>
+</w:ftr>
+</file>
+
+<file path=word/footer3.xml><?xml version="1.0" encoding="utf-8"?>
+<w:ftr xmlns:wpc="http://schemas.microsoft.com/office/word/2010/wordprocessingCanvas" xmlns:cx="http://schemas.microsoft.com/office/drawing/2014/chartex" xmlns:cx1="http://schemas.microsoft.com/office/drawing/2015/9/8/chartex" xmlns:cx2="http://schemas.microsoft.com/office/drawing/2015/10/21/chartex" xmlns:cx3="http://schemas.microsoft.com/office/drawing/2016/5/9/chartex" xmlns:cx4="http://schemas.microsoft.com/office/drawing/2016/5/10/chartex" xmlns:cx5="http://schemas.microsoft.com/office/drawing/2016/5/11/chartex" xmlns:cx6="http://schemas.microsoft.com/office/drawing/2016/5/12/chartex" xmlns:cx7="http://schemas.microsoft.com/office/drawing/2016/5/13/chartex" xmlns:cx8="http://schemas.microsoft.com/office/drawing/2016/5/14/chartex" xmlns:mc="http://schemas.openxmlformats.org/markup-compatibility/2006" xmlns:aink="http://schemas.microsoft.com/office/drawing/2016/ink" xmlns:am3d="http://schemas.microsoft.com/office/drawing/2017/model3d" xmlns:o="urn:schemas-microsoft-com:office:office" xmlns:r="http://schemas.openxmlformats.org/officeDocument/2006/relationships" xmlns:m="http://schemas.openxmlformats.org/officeDocument/2006/math" xmlns:v="urn:schemas-microsoft-com:vml" xmlns:wp14="http://schemas.microsoft.com/office/word/2010/wordprocessingDrawing" xmlns:wp="http://schemas.openxmlformats.org/drawingml/2006/wordprocessingDrawing" xmlns:w10="urn:schemas-microsoft-com:office:word" xmlns:w="http://schemas.openxmlformats.org/wordprocessingml/2006/main" xmlns:w14="http://schemas.microsoft.com/office/word/2010/wordml" xmlns:w15="http://schemas.microsoft.com/office/word/2012/wordml" xmlns:w16cex="http://schemas.microsoft.com/office/word/2018/wordml/cex" xmlns:w16cid="http://schemas.microsoft.com/office/word/2016/wordml/cid" xmlns:w16="http://schemas.microsoft.com/office/word/2018/wordml" xmlns:w16sdtdh="http://schemas.microsoft.com/office/word/2020/wordml/sdtdatahash" xmlns:w16se="http://schemas.microsoft.com/office/word/2015/wordml/symex" xmlns:wpg="http://schemas.microsoft.com/office/word/2010/wordprocessingGroup" xmlns:wpi="http://schemas.microsoft.com/office/word/2010/wordprocessingInk" xmlns:wne="http://schemas.microsoft.com/office/word/2006/wordml" xmlns:wps="http://schemas.microsoft.com/office/word/2010/wordprocessingShape" mc:Ignorable="w14 w15 w16se w16cid w16 w16cex w16sdtdh wp14">
+  <w:p>
+    <w:pPr>
+      <w:pStyle w:val="Footer"/>
+    </w:pPr>
+  </w:p>
+</w:ftr>
+</file>
+
+<file path=word/footnotes.xml><?xml version="1.0" encoding="utf-8"?>
+<w:footnotes xmlns:wpc="http://schemas.microsoft.com/office/word/2010/wordprocessingCanvas" xmlns:cx="http://schemas.microsoft.com/office/drawing/2014/chartex" xmlns:cx1="http://schemas.microsoft.com/office/drawing/2015/9/8/chartex" xmlns:cx2="http://schemas.microsoft.com/office/drawing/2015/10/21/chartex" xmlns:cx3="http://schemas.microsoft.com/office/drawing/2016/5/9/chartex" xmlns:cx4="http://schemas.microsoft.com/office/drawing/2016/5/10/chartex" xmlns:cx5="http://schemas.microsoft.com/office/drawing/2016/5/11/chartex" xmlns:cx6="http://schemas.microsoft.com/office/drawing/2016/5/12/chartex" xmlns:cx7="http://schemas.microsoft.com/office/drawing/2016/5/13/chartex" xmlns:cx8="http://schemas.microsoft.com/office/drawing/2016/5/14/chartex" xmlns:mc="http://schemas.openxmlformats.org/markup-compatibility/2006" xmlns:aink="http://schemas.microsoft.com/office/drawing/2016/ink" xmlns:am3d="http://schemas.microsoft.com/office/drawing/2017/model3d" xmlns:o="urn:schemas-microsoft-com:office:office" xmlns:r="http://schemas.openxmlformats.org/officeDocument/2006/relationships" xmlns:m="http://schemas.openxmlformats.org/officeDocument/2006/math" xmlns:v="urn:schemas-microsoft-com:vml" xmlns:wp14="http://schemas.microsoft.com/office/word/2010/wordprocessingDrawing" xmlns:wp="http://schemas.openxmlformats.org/drawingml/2006/wordprocessingDrawing" xmlns:w10="urn:schemas-microsoft-com:office:word" xmlns:w="http://schemas.openxmlformats.org/wordprocessingml/2006/main" xmlns:w14="http://schemas.microsoft.com/office/word/2010/wordml" xmlns:w15="http://schemas.microsoft.com/office/word/2012/wordml" xmlns:w16cex="http://schemas.microsoft.com/office/word/2018/wordml/cex" xmlns:w16cid="http://schemas.microsoft.com/office/word/2016/wordml/cid" xmlns:w16="http://schemas.microsoft.com/office/word/2018/wordml" xmlns:w16sdtdh="http://schemas.microsoft.com/office/word/2020/wordml/sdtdatahash" xmlns:w16se="http://schemas.microsoft.com/office/word/2015/wordml/symex" xmlns:wpg="http://schemas.microsoft.com/office/word/2010/wordprocessingGroup" xmlns:wpi="http://schemas.microsoft.com/office/word/2010/wordprocessingInk" xmlns:wne="http://schemas.microsoft.com/office/word/2006/wordml" xmlns:wps="http://schemas.microsoft.com/office/word/2010/wordprocessingShape" mc:Ignorable="w14 w15 w16se w16cid w16 w16cex w16sdtdh wp14">
+  <w:footnote w:type="separator" w:id="-1">
+    <w:p>
+      <w:pPr>
+        <w:spacing w:after="0" w:line="240" w:lineRule="auto"/>
+      </w:pPr>
+      <w:r>
+        <w:separator/>
+      </w:r>
+    </w:p>
+  </w:footnote>
+  <w:footnote w:type="continuationSeparator" w:id="0">
+    <w:p>
+      <w:pPr>
+        <w:spacing w:after="0" w:line="240" w:lineRule="auto"/>
+      </w:pPr>
+      <w:r>
+        <w:continuationSeparator/>
+      </w:r>
+    </w:p>
+  </w:footnote>
+</w:footnotes>
+</file>
+
+<file path=word/header1.xml><?xml version="1.0" encoding="utf-8"?>
+<w:hdr xmlns:wpc="http://schemas.microsoft.com/office/word/2010/wordprocessingCanvas" xmlns:cx="http://schemas.microsoft.com/office/drawing/2014/chartex" xmlns:cx1="http://schemas.microsoft.com/office/drawing/2015/9/8/chartex" xmlns:cx2="http://schemas.microsoft.com/office/drawing/2015/10/21/chartex" xmlns:cx3="http://schemas.microsoft.com/office/drawing/2016/5/9/chartex" xmlns:cx4="http://schemas.microsoft.com/office/drawing/2016/5/10/chartex" xmlns:cx5="http://schemas.microsoft.com/office/drawing/2016/5/11/chartex" xmlns:cx6="http://schemas.microsoft.com/office/drawing/2016/5/12/chartex" xmlns:cx7="http://schemas.microsoft.com/office/drawing/2016/5/13/chartex" xmlns:cx8="http://schemas.microsoft.com/office/drawing/2016/5/14/chartex" xmlns:mc="http://schemas.openxmlformats.org/markup-compatibility/2006" xmlns:aink="http://schemas.microsoft.com/office/drawing/2016/ink" xmlns:am3d="http://schemas.microsoft.com/office/drawing/2017/model3d" xmlns:o="urn:schemas-microsoft-com:office:office" xmlns:r="http://schemas.openxmlformats.org/officeDocument/2006/relationships" xmlns:m="http://schemas.openxmlformats.org/officeDocument/2006/math" xmlns:v="urn:schemas-microsoft-com:vml" xmlns:wp14="http://schemas.microsoft.com/office/word/2010/wordprocessingDrawing" xmlns:wp="http://schemas.openxmlformats.org/drawingml/2006/wordprocessingDrawing" xmlns:w10="urn:schemas-microsoft-com:office:word" xmlns:w="http://schemas.openxmlformats.org/wordprocessingml/2006/main" xmlns:w14="http://schemas.microsoft.com/office/word/2010/wordml" xmlns:w15="http://schemas.microsoft.com/office/word/2012/wordml" xmlns:w16cex="http://schemas.microsoft.com/office/word/2018/wordml/cex" xmlns:w16cid="http://schemas.microsoft.com/office/word/2016/wordml/cid" xmlns:w16="http://schemas.microsoft.com/office/word/2018/wordml" xmlns:w16sdtdh="http://schemas.microsoft.com/office/word/2020/wordml/sdtdatahash" xmlns:w16se="http://schemas.microsoft.com/office/word/2015/wordml/symex" xmlns:wpg="http://schemas.microsoft.com/office/word/2010/wordprocessingGroup" xmlns:wpi="http://schemas.microsoft.com/office/word/2010/wordprocessingInk" xmlns:wne="http://schemas.microsoft.com/office/word/2006/wordml" xmlns:wps="http://schemas.microsoft.com/office/word/2010/wordprocessingShape" mc:Ignorable="w14 w15 w16se w16cid w16 w16cex w16sdtdh wp14">
+  <w:p>
+    <w:pPr>
+      <w:pStyle w:val="Header"/>
+    </w:pPr>
+  </w:p>
+</w:hdr>
+</file>
+
+<file path=word/header2.xml><?xml version="1.0" encoding="utf-8"?>
+<w:hdr xmlns:wpc="http://schemas.microsoft.com/office/word/2010/wordprocessingCanvas" xmlns:cx="http://schemas.microsoft.com/office/drawing/2014/chartex" xmlns:cx1="http://schemas.microsoft.com/office/drawing/2015/9/8/chartex" xmlns:cx2="http://schemas.microsoft.com/office/drawing/2015/10/21/chartex" xmlns:cx3="http://schemas.microsoft.com/office/drawing/2016/5/9/chartex" xmlns:cx4="http://schemas.microsoft.com/office/drawing/2016/5/10/chartex" xmlns:cx5="http://schemas.microsoft.com/office/drawing/2016/5/11/chartex" xmlns:cx6="http://schemas.microsoft.com/office/drawing/2016/5/12/chartex" xmlns:cx7="http://schemas.microsoft.com/office/drawing/2016/5/13/chartex" xmlns:cx8="http://schemas.microsoft.com/office/drawing/2016/5/14/chartex" xmlns:mc="http://schemas.openxmlformats.org/markup-compatibility/2006" xmlns:aink="http://schemas.microsoft.com/office/drawing/2016/ink" xmlns:am3d="http://schemas.microsoft.com/office/drawing/2017/model3d" xmlns:o="urn:schemas-microsoft-com:office:office" xmlns:r="http://schemas.openxmlformats.org/officeDocument/2006/relationships" xmlns:m="http://schemas.openxmlformats.org/officeDocument/2006/math" xmlns:v="urn:schemas-microsoft-com:vml" xmlns:wp14="http://schemas.microsoft.com/office/word/2010/wordprocessingDrawing" xmlns:wp="http://schemas.openxmlformats.org/drawingml/2006/wordprocessingDrawing" xmlns:w10="urn:schemas-microsoft-com:office:word" xmlns:w="http://schemas.openxmlformats.org/wordprocessingml/2006/main" xmlns:w14="http://schemas.microsoft.com/office/word/2010/wordml" xmlns:w15="http://schemas.microsoft.com/office/word/2012/wordml" xmlns:w16cex="http://schemas.microsoft.com/office/word/2018/wordml/cex" xmlns:w16cid="http://schemas.microsoft.com/office/word/2016/wordml/cid" xmlns:w16="http://schemas.microsoft.com/office/word/2018/wordml" xmlns:w16sdtdh="http://schemas.microsoft.com/office/word/2020/wordml/sdtdatahash" xmlns:w16se="http://schemas.microsoft.com/office/word/2015/wordml/symex" xmlns:wpg="http://schemas.microsoft.com/office/word/2010/wordprocessingGroup" xmlns:wpi="http://schemas.microsoft.com/office/word/2010/wordprocessingInk" xmlns:wne="http://schemas.microsoft.com/office/word/2006/wordml" xmlns:wps="http://schemas.microsoft.com/office/word/2010/wordprocessingShape" mc:Ignorable="w14 w15 w16se w16cid w16 w16cex w16sdtdh wp14">
+  <w:p>
+    <w:pPr>
+      <w:pStyle w:val="Header"/>
+    </w:pPr>
+    <w:r>
+      <w:t>Ciaran Maher</w:t>
+    </w:r>
+    <w:r>
+      <w:ptab w:relativeTo="margin" w:alignment="center" w:leader="none"/>
+    </w:r>
+    <w:r>
+      <w:t xml:space="preserve"> SD-TA-001</w:t>
+    </w:r>
+    <w:r>
+      <w:ptab w:relativeTo="margin" w:alignment="right" w:leader="none"/>
+    </w:r>
+    <w:r>
+      <w:t xml:space="preserve"> 8</w:t>
+    </w:r>
+    <w:r>
+      <w:rPr>
+        <w:vertAlign w:val="superscript"/>
+      </w:rPr>
+      <w:t>th</w:t>
+    </w:r>
+    <w:r>
+      <w:t>/Oct/2025</w:t>
+    </w:r>
+  </w:p>
+  <w:p>
+    <w:pPr>
+      <w:pStyle w:val="Header"/>
+    </w:pPr>
+  </w:p>
+</w:hdr>
+</file>
+
+<file path=word/header3.xml><?xml version="1.0" encoding="utf-8"?>
+<w:hdr xmlns:wpc="http://schemas.microsoft.com/office/word/2010/wordprocessingCanvas" xmlns:cx="http://schemas.microsoft.com/office/drawing/2014/chartex" xmlns:cx1="http://schemas.microsoft.com/office/drawing/2015/9/8/chartex" xmlns:cx2="http://schemas.microsoft.com/office/drawing/2015/10/21/chartex" xmlns:cx3="http://schemas.microsoft.com/office/drawing/2016/5/9/chartex" xmlns:cx4="http://schemas.microsoft.com/office/drawing/2016/5/10/chartex" xmlns:cx5="http://schemas.microsoft.com/office/drawing/2016/5/11/chartex" xmlns:cx6="http://schemas.microsoft.com/office/drawing/2016/5/12/chartex" xmlns:cx7="http://schemas.microsoft.com/office/drawing/2016/5/13/chartex" xmlns:cx8="http://schemas.microsoft.com/office/drawing/2016/5/14/chartex" xmlns:mc="http://schemas.openxmlformats.org/markup-compatibility/2006" xmlns:aink="http://schemas.microsoft.com/office/drawing/2016/ink" xmlns:am3d="http://schemas.microsoft.com/office/drawing/2017/model3d" xmlns:o="urn:schemas-microsoft-com:office:office" xmlns:r="http://schemas.openxmlformats.org/officeDocument/2006/relationships" xmlns:m="http://schemas.openxmlformats.org/officeDocument/2006/math" xmlns:v="urn:schemas-microsoft-com:vml" xmlns:wp14="http://schemas.microsoft.com/office/word/2010/wordprocessingDrawing" xmlns:wp="http://schemas.openxmlformats.org/drawingml/2006/wordprocessingDrawing" xmlns:w10="urn:schemas-microsoft-com:office:word" xmlns:w="http://schemas.openxmlformats.org/wordprocessingml/2006/main" xmlns:w14="http://schemas.microsoft.com/office/word/2010/wordml" xmlns:w15="http://schemas.microsoft.com/office/word/2012/wordml" xmlns:w16cex="http://schemas.microsoft.com/office/word/2018/wordml/cex" xmlns:w16cid="http://schemas.microsoft.com/office/word/2016/wordml/cid" xmlns:w16="http://schemas.microsoft.com/office/word/2018/wordml" xmlns:w16sdtdh="http://schemas.microsoft.com/office/word/2020/wordml/sdtdatahash" xmlns:w16se="http://schemas.microsoft.com/office/word/2015/wordml/symex" xmlns:wpg="http://schemas.microsoft.com/office/word/2010/wordprocessingGroup" xmlns:wpi="http://schemas.microsoft.com/office/word/2010/wordprocessingInk" xmlns:wne="http://schemas.microsoft.com/office/word/2006/wordml" xmlns:wps="http://schemas.microsoft.com/office/word/2010/wordprocessingShape" mc:Ignorable="w14 w15 w16se w16cid w16 w16cex w16sdtdh wp14">
+  <w:p>
+    <w:pPr>
+      <w:pStyle w:val="Header"/>
+    </w:pPr>
+  </w:p>
+</w:hdr>
 </file>
 
 <file path=word/numbering.xml><?xml version="1.0" encoding="utf-8"?>
@@ -3538,6 +3929,50 @@
       </w:tblBorders>
     </w:tblPr>
   </w:style>
+  <w:style w:type="paragraph" w:styleId="Header">
+    <w:name w:val="header"/>
+    <w:basedOn w:val="Normal"/>
+    <w:link w:val="HeaderChar"/>
+    <w:uiPriority w:val="99"/>
+    <w:unhideWhenUsed/>
+    <w:rsid w:val="00AB7EB9"/>
+    <w:pPr>
+      <w:tabs>
+        <w:tab w:val="center" w:pos="4513"/>
+        <w:tab w:val="right" w:pos="9026"/>
+      </w:tabs>
+      <w:spacing w:after="0" w:line="240" w:lineRule="auto"/>
+    </w:pPr>
+  </w:style>
+  <w:style w:type="character" w:customStyle="1" w:styleId="HeaderChar">
+    <w:name w:val="Header Char"/>
+    <w:basedOn w:val="DefaultParagraphFont"/>
+    <w:link w:val="Header"/>
+    <w:uiPriority w:val="99"/>
+    <w:rsid w:val="00AB7EB9"/>
+  </w:style>
+  <w:style w:type="paragraph" w:styleId="Footer">
+    <w:name w:val="footer"/>
+    <w:basedOn w:val="Normal"/>
+    <w:link w:val="FooterChar"/>
+    <w:uiPriority w:val="99"/>
+    <w:unhideWhenUsed/>
+    <w:rsid w:val="00AB7EB9"/>
+    <w:pPr>
+      <w:tabs>
+        <w:tab w:val="center" w:pos="4513"/>
+        <w:tab w:val="right" w:pos="9026"/>
+      </w:tabs>
+      <w:spacing w:after="0" w:line="240" w:lineRule="auto"/>
+    </w:pPr>
+  </w:style>
+  <w:style w:type="character" w:customStyle="1" w:styleId="FooterChar">
+    <w:name w:val="Footer Char"/>
+    <w:basedOn w:val="DefaultParagraphFont"/>
+    <w:link w:val="Footer"/>
+    <w:uiPriority w:val="99"/>
+    <w:rsid w:val="00AB7EB9"/>
+  </w:style>
 </w:styles>
 </file>
 

</xml_diff>